<commit_message>
Solicitud Apertura contrato LlenarSolicitud
</commit_message>
<xml_diff>
--- a/Documentacion/SOLICITUD APERTURA DE CONTRATO CB.docx
+++ b/Documentacion/SOLICITUD APERTURA DE CONTRATO CB.docx
@@ -580,7 +580,6 @@
         </w:rPr>
         <w:t>n</w:t>
       </w:r>
-      <w:bookmarkStart w:id="0" w:name="_GoBack"/>
       <w:r>
         <w:rPr>
           <w:color w:val="3E3A35"/>
@@ -589,7 +588,6 @@
         </w:rPr>
         <w:t>A</w:t>
       </w:r>
-      <w:bookmarkEnd w:id="0"/>
       <w:r>
         <w:rPr>
           <w:color w:val="3E3A35"/>
@@ -1407,7 +1405,19 @@
         <w:rPr>
           <w:color w:val="3E3A35"/>
         </w:rPr>
-        <w:t>Sexo Sexo</w:t>
+        <w:t xml:space="preserve">Sexo </w:t>
+      </w:r>
+      <w:r>
+        <w:rPr>
+          <w:color w:val="3E3A35"/>
+        </w:rPr>
+        <w:t>A</w:t>
+      </w:r>
+      <w:r>
+        <w:rPr>
+          <w:color w:val="3E3A35"/>
+        </w:rPr>
+        <w:t>Sexo</w:t>
       </w:r>
     </w:p>
     <w:p>
@@ -1550,7 +1560,21 @@
           <w:color w:val="3E3A35"/>
           <w:w w:val="105"/>
         </w:rPr>
-        <w:t xml:space="preserve"> Dia</w:t>
+        <w:t xml:space="preserve"> </w:t>
+      </w:r>
+      <w:r>
+        <w:rPr>
+          <w:color w:val="3E3A35"/>
+          <w:w w:val="105"/>
+        </w:rPr>
+        <w:t>A</w:t>
+      </w:r>
+      <w:r>
+        <w:rPr>
+          <w:color w:val="3E3A35"/>
+          <w:w w:val="105"/>
+        </w:rPr>
+        <w:t>Dia</w:t>
       </w:r>
       <w:r>
         <w:rPr>
@@ -1565,7 +1589,21 @@
           <w:color w:val="3E3A35"/>
           <w:w w:val="105"/>
         </w:rPr>
-        <w:t xml:space="preserve"> Mes</w:t>
+        <w:t xml:space="preserve"> </w:t>
+      </w:r>
+      <w:r>
+        <w:rPr>
+          <w:color w:val="3E3A35"/>
+          <w:w w:val="105"/>
+        </w:rPr>
+        <w:t>A</w:t>
+      </w:r>
+      <w:r>
+        <w:rPr>
+          <w:color w:val="3E3A35"/>
+          <w:w w:val="105"/>
+        </w:rPr>
+        <w:t>Mes</w:t>
       </w:r>
       <w:r>
         <w:rPr>
@@ -1580,7 +1618,21 @@
           <w:color w:val="3E3A35"/>
           <w:w w:val="105"/>
         </w:rPr>
-        <w:t xml:space="preserve"> Ano</w:t>
+        <w:t xml:space="preserve"> </w:t>
+      </w:r>
+      <w:r>
+        <w:rPr>
+          <w:color w:val="3E3A35"/>
+          <w:w w:val="105"/>
+        </w:rPr>
+        <w:t>A</w:t>
+      </w:r>
+      <w:r>
+        <w:rPr>
+          <w:color w:val="3E3A35"/>
+          <w:w w:val="105"/>
+        </w:rPr>
+        <w:t>Ano</w:t>
       </w:r>
     </w:p>
     <w:p>
@@ -1730,7 +1782,7 @@
           <w:tab w:val="left" w:pos="4887"/>
         </w:tabs>
         <w:spacing w:before="159"/>
-        <w:ind w:left="192"/>
+        <w:ind w:left="5760" w:hanging="5568"/>
         <w:rPr>
           <w:rFonts w:ascii="Lucida Sans"/>
           <w:sz w:val="15"/>
@@ -5593,6 +5645,13 @@
         </w:rPr>
         <w:t xml:space="preserve"> AnclaTelOficina</w:t>
       </w:r>
+      <w:r>
+        <w:rPr>
+          <w:color w:val="3E3A35"/>
+          <w:position w:val="1"/>
+        </w:rPr>
+        <w:t>Empleado</w:t>
+      </w:r>
     </w:p>
     <w:p>
       <w:pPr>
@@ -6649,6 +6708,15 @@
         </w:rPr>
         <w:t>ervicios</w:t>
       </w:r>
+      <w:r>
+        <w:rPr>
+          <w:rFonts w:ascii="Book Antiqua"/>
+          <w:color w:val="3E3A35"/>
+          <w:w w:val="115"/>
+          <w:sz w:val="15"/>
+        </w:rPr>
+        <w:t>Prestador</w:t>
+      </w:r>
     </w:p>
     <w:p>
       <w:pPr>
@@ -6689,6 +6757,22 @@
         <w:lastRenderedPageBreak/>
         <w:t>Giro en que se desenvuelve:</w:t>
       </w:r>
+      <w:r>
+        <w:rPr>
+          <w:rFonts w:ascii="Book Antiqua" w:hAnsi="Book Antiqua"/>
+          <w:color w:val="3E3A35"/>
+          <w:w w:val="110"/>
+        </w:rPr>
+        <w:t xml:space="preserve"> </w:t>
+      </w:r>
+      <w:r>
+        <w:rPr>
+          <w:rFonts w:ascii="Book Antiqua" w:hAnsi="Book Antiqua"/>
+          <w:color w:val="3E3A35"/>
+          <w:w w:val="110"/>
+        </w:rPr>
+        <w:t>AnclaGiroDesenvuelvePrestadorServicios</w:t>
+      </w:r>
     </w:p>
     <w:p>
       <w:pPr>
@@ -6711,7 +6795,7 @@
           <w:color w:val="3E3A35"/>
           <w:w w:val="110"/>
         </w:rPr>
-        <w:t>AnclaGiroDesenvuelvePrestadorServicios</w:t>
+        <w:t>AnclaSectorPrestadorServicios</w:t>
       </w:r>
     </w:p>
     <w:p>
@@ -7548,6 +7632,14 @@
         </w:rPr>
         <w:t xml:space="preserve"> </w:t>
       </w:r>
+      <w:r>
+        <w:rPr>
+          <w:rFonts w:ascii="Book Antiqua" w:hAnsi="Book Antiqua"/>
+          <w:color w:val="3E3A35"/>
+          <w:w w:val="115"/>
+        </w:rPr>
+        <w:t>AnclaGiroSociedadAsociacion</w:t>
+      </w:r>
     </w:p>
     <w:p>
       <w:pPr>
@@ -7560,23 +7652,17 @@
           <w:w w:val="115"/>
         </w:rPr>
       </w:pPr>
-      <w:r>
-        <w:rPr>
-          <w:rFonts w:ascii="Book Antiqua" w:hAnsi="Book Antiqua"/>
-          <w:color w:val="3E3A35"/>
-          <w:w w:val="115"/>
-        </w:rPr>
-        <w:t>AnclaGiroSociedadA</w:t>
-      </w:r>
-      <w:r>
-        <w:rPr>
-          <w:rFonts w:ascii="Book Antiqua" w:hAnsi="Book Antiqua"/>
-          <w:color w:val="3E3A35"/>
-          <w:w w:val="115"/>
-        </w:rPr>
-        <w:t>sociacion</w:t>
-      </w:r>
-    </w:p>
+      <w:bookmarkStart w:id="0" w:name="_GoBack"/>
+      <w:r>
+        <w:rPr>
+          <w:rFonts w:ascii="Book Antiqua" w:hAnsi="Book Antiqua"/>
+          <w:color w:val="3E3A35"/>
+          <w:w w:val="115"/>
+        </w:rPr>
+        <w:t>AnclaSectorSociedadAsociacion</w:t>
+      </w:r>
+    </w:p>
+    <w:bookmarkEnd w:id="0"/>
     <w:p>
       <w:pPr>
         <w:pStyle w:val="Ttulo3"/>
@@ -13859,7 +13945,7 @@
 </file>
 
 <file path=customXml/itemProps1.xml><?xml version="1.0" encoding="utf-8"?>
-<ds:datastoreItem xmlns:ds="http://schemas.openxmlformats.org/officeDocument/2006/customXml" ds:itemID="{A4DF7CB2-0640-4336-84BD-941DBDD6E9EB}">
+<ds:datastoreItem xmlns:ds="http://schemas.openxmlformats.org/officeDocument/2006/customXml" ds:itemID="{1EB8E07E-146B-41B1-B788-00756A95AC12}">
   <ds:schemaRefs>
     <ds:schemaRef ds:uri="http://schemas.openxmlformats.org/officeDocument/2006/bibliography"/>
   </ds:schemaRefs>

</xml_diff>